<commit_message>
Multiple structural changes ... really just a pretty reinvention of approach
</commit_message>
<xml_diff>
--- a/Recruitment/JobSpecs/Buildit Job Spec Template.docx
+++ b/Recruitment/JobSpecs/Buildit Job Spec Template.docx
@@ -22,8 +22,6 @@
         </w:rPr>
         <w:t>Job Title</w:t>
       </w:r>
-      <w:bookmarkStart w:id="0" w:name="_GoBack"/>
-      <w:bookmarkEnd w:id="0"/>
     </w:p>
     <w:p>
       <w:pPr>
@@ -32,14 +30,8 @@
       <w:r>
         <w:t xml:space="preserve">Location: </w:t>
       </w:r>
-    </w:p>
-    <w:p>
-      <w:pPr>
-        <w:spacing w:line="360" w:lineRule="auto"/>
-      </w:pPr>
-      <w:r>
-        <w:t xml:space="preserve">Experience Level: </w:t>
-      </w:r>
+      <w:bookmarkStart w:id="0" w:name="_GoBack"/>
+      <w:bookmarkEnd w:id="0"/>
     </w:p>
     <w:p>
       <w:pPr>
@@ -56,7 +48,7 @@
           <w:sz w:val="28"/>
           <w:szCs w:val="28"/>
         </w:rPr>
-        <w:t>Why us? And why you?</w:t>
+        <w:t xml:space="preserve">Why us? </w:t>
       </w:r>
     </w:p>
     <w:p>
@@ -89,13 +81,24 @@
           <w:sz w:val="28"/>
           <w:szCs w:val="28"/>
         </w:rPr>
+        <w:t xml:space="preserve">Why </w:t>
+      </w:r>
+      <w:r>
+        <w:rPr>
+          <w:b/>
+          <w:sz w:val="28"/>
+          <w:szCs w:val="28"/>
+        </w:rPr>
         <w:t>You</w:t>
       </w:r>
-    </w:p>
-    <w:p>
-      <w:pPr>
-        <w:spacing w:line="360" w:lineRule="auto"/>
-      </w:pPr>
+      <w:r>
+        <w:rPr>
+          <w:b/>
+          <w:sz w:val="28"/>
+          <w:szCs w:val="28"/>
+        </w:rPr>
+        <w:t>?</w:t>
+      </w:r>
     </w:p>
     <w:p>
       <w:pPr>
@@ -121,51 +124,23 @@
           <w:szCs w:val="28"/>
         </w:rPr>
       </w:pPr>
+      <w:proofErr w:type="gramStart"/>
       <w:r>
         <w:rPr>
           <w:b/>
           <w:sz w:val="28"/>
           <w:szCs w:val="28"/>
         </w:rPr>
-        <w:t>Skills &amp; Experience</w:t>
-      </w:r>
-    </w:p>
-    <w:p>
-      <w:pPr>
-        <w:spacing w:line="360" w:lineRule="auto"/>
-      </w:pPr>
-    </w:p>
-    <w:p>
-      <w:pPr>
-        <w:spacing w:line="360" w:lineRule="auto"/>
-      </w:pPr>
-    </w:p>
-    <w:p>
-      <w:pPr>
-        <w:spacing w:line="360" w:lineRule="auto"/>
-      </w:pPr>
-    </w:p>
-    <w:p>
-      <w:pPr>
-        <w:spacing w:line="360" w:lineRule="auto"/>
-      </w:pPr>
-    </w:p>
-    <w:p>
-      <w:pPr>
-        <w:spacing w:line="360" w:lineRule="auto"/>
+        <w:t>Finally</w:t>
+      </w:r>
+      <w:proofErr w:type="gramEnd"/>
+      <w:r>
         <w:rPr>
           <w:b/>
           <w:sz w:val="28"/>
           <w:szCs w:val="28"/>
         </w:rPr>
-      </w:pPr>
-      <w:r>
-        <w:rPr>
-          <w:b/>
-          <w:sz w:val="28"/>
-          <w:szCs w:val="28"/>
-        </w:rPr>
-        <w:t>Finally …</w:t>
+        <w:t xml:space="preserve"> …</w:t>
       </w:r>
     </w:p>
     <w:sectPr>
@@ -236,6 +211,7 @@
       <w:pStyle w:val="Header"/>
       <w:jc w:val="right"/>
     </w:pPr>
+    <w:proofErr w:type="spellStart"/>
     <w:r>
       <w:rPr>
         <w:rFonts w:ascii="Helvetica Neue" w:eastAsia="Times New Roman" w:hAnsi="Helvetica Neue" w:cs="Times New Roman"/>
@@ -248,6 +224,7 @@
       </w:rPr>
       <w:t>Buildit</w:t>
     </w:r>
+    <w:proofErr w:type="spellEnd"/>
     <w:r>
       <w:rPr>
         <w:rFonts w:ascii="Helvetica Neue" w:eastAsia="Times New Roman" w:hAnsi="Helvetica Neue" w:cs="Times New Roman"/>
@@ -1058,7 +1035,7 @@
 </file>
 
 <file path=customXml/itemProps1.xml><?xml version="1.0" encoding="utf-8"?>
-<ds:datastoreItem xmlns:ds="http://schemas.openxmlformats.org/officeDocument/2006/customXml" ds:itemID="{87ECBC94-96FE-EC40-B506-6272335FC2E9}">
+<ds:datastoreItem xmlns:ds="http://schemas.openxmlformats.org/officeDocument/2006/customXml" ds:itemID="{5EE4B537-3919-C543-BCDE-E2D065F18F4A}">
   <ds:schemaRefs>
     <ds:schemaRef ds:uri="http://schemas.openxmlformats.org/officeDocument/2006/bibliography"/>
   </ds:schemaRefs>

</xml_diff>

<commit_message>
Remove 'TM' in header.
</commit_message>
<xml_diff>
--- a/Recruitment/JobSpecs/Buildit Job Spec Template.docx
+++ b/Recruitment/JobSpecs/Buildit Job Spec Template.docx
@@ -30,8 +30,6 @@
       <w:r>
         <w:t xml:space="preserve">Location: </w:t>
       </w:r>
-      <w:bookmarkStart w:id="0" w:name="_GoBack"/>
-      <w:bookmarkEnd w:id="0"/>
     </w:p>
     <w:p>
       <w:pPr>
@@ -144,8 +142,12 @@
       </w:r>
     </w:p>
     <w:sectPr>
-      <w:headerReference w:type="default" r:id="rId7"/>
-      <w:footerReference w:type="default" r:id="rId8"/>
+      <w:headerReference w:type="even" r:id="rId7"/>
+      <w:headerReference w:type="default" r:id="rId8"/>
+      <w:footerReference w:type="even" r:id="rId9"/>
+      <w:footerReference w:type="default" r:id="rId10"/>
+      <w:headerReference w:type="first" r:id="rId11"/>
+      <w:footerReference w:type="first" r:id="rId12"/>
       <w:pgSz w:w="11900" w:h="16840"/>
       <w:pgMar w:top="1440" w:right="1440" w:bottom="1440" w:left="1440" w:header="708" w:footer="708" w:gutter="0"/>
       <w:cols w:space="708"/>
@@ -175,6 +177,16 @@
 </file>
 
 <file path=word/footer1.xml><?xml version="1.0" encoding="utf-8"?>
+<w:ftr xmlns:wpc="http://schemas.microsoft.com/office/word/2010/wordprocessingCanvas" xmlns:mo="http://schemas.microsoft.com/office/mac/office/2008/main" xmlns:mc="http://schemas.openxmlformats.org/markup-compatibility/2006" xmlns:mv="urn:schemas-microsoft-com:mac:vml" xmlns:o="urn:schemas-microsoft-com:office:office" xmlns:r="http://schemas.openxmlformats.org/officeDocument/2006/relationships" xmlns:m="http://schemas.openxmlformats.org/officeDocument/2006/math" xmlns:v="urn:schemas-microsoft-com:vml" xmlns:wp14="http://schemas.microsoft.com/office/word/2010/wordprocessingDrawing" xmlns:wp="http://schemas.openxmlformats.org/drawingml/2006/wordprocessingDrawing" xmlns:w10="urn:schemas-microsoft-com:office:word" xmlns:w="http://schemas.openxmlformats.org/wordprocessingml/2006/main" xmlns:w14="http://schemas.microsoft.com/office/word/2010/wordml" xmlns:w15="http://schemas.microsoft.com/office/word/2012/wordml" xmlns:wpg="http://schemas.microsoft.com/office/word/2010/wordprocessingGroup" xmlns:wpi="http://schemas.microsoft.com/office/word/2010/wordprocessingInk" xmlns:wne="http://schemas.microsoft.com/office/word/2006/wordml" xmlns:wps="http://schemas.microsoft.com/office/word/2010/wordprocessingShape" mc:Ignorable="w14 w15 wp14">
+  <w:p>
+    <w:pPr>
+      <w:pStyle w:val="Footer"/>
+    </w:pPr>
+  </w:p>
+</w:ftr>
+</file>
+
+<file path=word/footer2.xml><?xml version="1.0" encoding="utf-8"?>
 <w:ftr xmlns:wpc="http://schemas.microsoft.com/office/word/2010/wordprocessingCanvas" xmlns:mo="http://schemas.microsoft.com/office/mac/office/2008/main" xmlns:mc="http://schemas.openxmlformats.org/markup-compatibility/2006" xmlns:mv="urn:schemas-microsoft-com:mac:vml" xmlns:o="urn:schemas-microsoft-com:office:office" xmlns:r="http://schemas.openxmlformats.org/officeDocument/2006/relationships" xmlns:m="http://schemas.openxmlformats.org/officeDocument/2006/math" xmlns:v="urn:schemas-microsoft-com:vml" xmlns:wp14="http://schemas.microsoft.com/office/word/2010/wordprocessingDrawing" xmlns:wp="http://schemas.openxmlformats.org/drawingml/2006/wordprocessingDrawing" xmlns:w10="urn:schemas-microsoft-com:office:word" xmlns:w="http://schemas.openxmlformats.org/wordprocessingml/2006/main" xmlns:w14="http://schemas.microsoft.com/office/word/2010/wordml" xmlns:w15="http://schemas.microsoft.com/office/word/2012/wordml" xmlns:wpg="http://schemas.microsoft.com/office/word/2010/wordprocessingGroup" xmlns:wpi="http://schemas.microsoft.com/office/word/2010/wordprocessingInk" xmlns:wne="http://schemas.microsoft.com/office/word/2006/wordml" xmlns:wps="http://schemas.microsoft.com/office/word/2010/wordprocessingShape" mc:Ignorable="w14 w15 wp14">
   <w:p>
     <w:pPr>
@@ -185,6 +197,16 @@
 </w:ftr>
 </file>
 
+<file path=word/footer3.xml><?xml version="1.0" encoding="utf-8"?>
+<w:ftr xmlns:wpc="http://schemas.microsoft.com/office/word/2010/wordprocessingCanvas" xmlns:mo="http://schemas.microsoft.com/office/mac/office/2008/main" xmlns:mc="http://schemas.openxmlformats.org/markup-compatibility/2006" xmlns:mv="urn:schemas-microsoft-com:mac:vml" xmlns:o="urn:schemas-microsoft-com:office:office" xmlns:r="http://schemas.openxmlformats.org/officeDocument/2006/relationships" xmlns:m="http://schemas.openxmlformats.org/officeDocument/2006/math" xmlns:v="urn:schemas-microsoft-com:vml" xmlns:wp14="http://schemas.microsoft.com/office/word/2010/wordprocessingDrawing" xmlns:wp="http://schemas.openxmlformats.org/drawingml/2006/wordprocessingDrawing" xmlns:w10="urn:schemas-microsoft-com:office:word" xmlns:w="http://schemas.openxmlformats.org/wordprocessingml/2006/main" xmlns:w14="http://schemas.microsoft.com/office/word/2010/wordml" xmlns:w15="http://schemas.microsoft.com/office/word/2012/wordml" xmlns:wpg="http://schemas.microsoft.com/office/word/2010/wordprocessingGroup" xmlns:wpi="http://schemas.microsoft.com/office/word/2010/wordprocessingInk" xmlns:wne="http://schemas.microsoft.com/office/word/2006/wordml" xmlns:wps="http://schemas.microsoft.com/office/word/2010/wordprocessingShape" mc:Ignorable="w14 w15 wp14">
+  <w:p>
+    <w:pPr>
+      <w:pStyle w:val="Footer"/>
+    </w:pPr>
+  </w:p>
+</w:ftr>
+</file>
+
 <file path=word/footnotes.xml><?xml version="1.0" encoding="utf-8"?>
 <w:footnotes xmlns:wpc="http://schemas.microsoft.com/office/word/2010/wordprocessingCanvas" xmlns:mo="http://schemas.microsoft.com/office/mac/office/2008/main" xmlns:mc="http://schemas.openxmlformats.org/markup-compatibility/2006" xmlns:mv="urn:schemas-microsoft-com:mac:vml" xmlns:o="urn:schemas-microsoft-com:office:office" xmlns:r="http://schemas.openxmlformats.org/officeDocument/2006/relationships" xmlns:m="http://schemas.openxmlformats.org/officeDocument/2006/math" xmlns:v="urn:schemas-microsoft-com:vml" xmlns:wp14="http://schemas.microsoft.com/office/word/2010/wordprocessingDrawing" xmlns:wp="http://schemas.openxmlformats.org/drawingml/2006/wordprocessingDrawing" xmlns:w10="urn:schemas-microsoft-com:office:word" xmlns:w="http://schemas.openxmlformats.org/wordprocessingml/2006/main" xmlns:w14="http://schemas.microsoft.com/office/word/2010/wordml" xmlns:w15="http://schemas.microsoft.com/office/word/2012/wordml" xmlns:wpg="http://schemas.microsoft.com/office/word/2010/wordprocessingGroup" xmlns:wpi="http://schemas.microsoft.com/office/word/2010/wordprocessingInk" xmlns:wne="http://schemas.microsoft.com/office/word/2006/wordml" xmlns:wps="http://schemas.microsoft.com/office/word/2010/wordprocessingShape" mc:Ignorable="w14 w15 wp14">
   <w:footnote w:type="separator" w:id="-1">
@@ -205,6 +227,16 @@
 </file>
 
 <file path=word/header1.xml><?xml version="1.0" encoding="utf-8"?>
+<w:hdr xmlns:wpc="http://schemas.microsoft.com/office/word/2010/wordprocessingCanvas" xmlns:mo="http://schemas.microsoft.com/office/mac/office/2008/main" xmlns:mc="http://schemas.openxmlformats.org/markup-compatibility/2006" xmlns:mv="urn:schemas-microsoft-com:mac:vml" xmlns:o="urn:schemas-microsoft-com:office:office" xmlns:r="http://schemas.openxmlformats.org/officeDocument/2006/relationships" xmlns:m="http://schemas.openxmlformats.org/officeDocument/2006/math" xmlns:v="urn:schemas-microsoft-com:vml" xmlns:wp14="http://schemas.microsoft.com/office/word/2010/wordprocessingDrawing" xmlns:wp="http://schemas.openxmlformats.org/drawingml/2006/wordprocessingDrawing" xmlns:w10="urn:schemas-microsoft-com:office:word" xmlns:w="http://schemas.openxmlformats.org/wordprocessingml/2006/main" xmlns:w14="http://schemas.microsoft.com/office/word/2010/wordml" xmlns:w15="http://schemas.microsoft.com/office/word/2012/wordml" xmlns:wpg="http://schemas.microsoft.com/office/word/2010/wordprocessingGroup" xmlns:wpi="http://schemas.microsoft.com/office/word/2010/wordprocessingInk" xmlns:wne="http://schemas.microsoft.com/office/word/2006/wordml" xmlns:wps="http://schemas.microsoft.com/office/word/2010/wordprocessingShape" mc:Ignorable="w14 w15 wp14">
+  <w:p>
+    <w:pPr>
+      <w:pStyle w:val="Header"/>
+    </w:pPr>
+  </w:p>
+</w:hdr>
+</file>
+
+<file path=word/header2.xml><?xml version="1.0" encoding="utf-8"?>
 <w:hdr xmlns:wpc="http://schemas.microsoft.com/office/word/2010/wordprocessingCanvas" xmlns:mo="http://schemas.microsoft.com/office/mac/office/2008/main" xmlns:mc="http://schemas.openxmlformats.org/markup-compatibility/2006" xmlns:mv="urn:schemas-microsoft-com:mac:vml" xmlns:o="urn:schemas-microsoft-com:office:office" xmlns:r="http://schemas.openxmlformats.org/officeDocument/2006/relationships" xmlns:m="http://schemas.openxmlformats.org/officeDocument/2006/math" xmlns:v="urn:schemas-microsoft-com:vml" xmlns:wp14="http://schemas.microsoft.com/office/word/2010/wordprocessingDrawing" xmlns:wp="http://schemas.openxmlformats.org/drawingml/2006/wordprocessingDrawing" xmlns:w10="urn:schemas-microsoft-com:office:word" xmlns:w="http://schemas.openxmlformats.org/wordprocessingml/2006/main" xmlns:w14="http://schemas.microsoft.com/office/word/2010/wordml" xmlns:w15="http://schemas.microsoft.com/office/word/2012/wordml" xmlns:wpg="http://schemas.microsoft.com/office/word/2010/wordprocessingGroup" xmlns:wpi="http://schemas.microsoft.com/office/word/2010/wordprocessingInk" xmlns:wne="http://schemas.microsoft.com/office/word/2006/wordml" xmlns:wps="http://schemas.microsoft.com/office/word/2010/wordprocessingShape" mc:Ignorable="w14 w15 wp14">
   <w:p>
     <w:pPr>
@@ -224,19 +256,19 @@
       </w:rPr>
       <w:t>Buildit</w:t>
     </w:r>
+    <w:bookmarkStart w:id="0" w:name="_GoBack"/>
+    <w:bookmarkEnd w:id="0"/>
     <w:proofErr w:type="spellEnd"/>
-    <w:r>
-      <w:rPr>
-        <w:rFonts w:ascii="Helvetica Neue" w:eastAsia="Times New Roman" w:hAnsi="Helvetica Neue" w:cs="Times New Roman"/>
-        <w:b/>
-        <w:bCs/>
-        <w:color w:val="333333"/>
-        <w:kern w:val="36"/>
-        <w:position w:val="20"/>
-        <w:vertAlign w:val="superscript"/>
-      </w:rPr>
-      <w:t>TM</w:t>
-    </w:r>
+  </w:p>
+</w:hdr>
+</file>
+
+<file path=word/header3.xml><?xml version="1.0" encoding="utf-8"?>
+<w:hdr xmlns:wpc="http://schemas.microsoft.com/office/word/2010/wordprocessingCanvas" xmlns:mo="http://schemas.microsoft.com/office/mac/office/2008/main" xmlns:mc="http://schemas.openxmlformats.org/markup-compatibility/2006" xmlns:mv="urn:schemas-microsoft-com:mac:vml" xmlns:o="urn:schemas-microsoft-com:office:office" xmlns:r="http://schemas.openxmlformats.org/officeDocument/2006/relationships" xmlns:m="http://schemas.openxmlformats.org/officeDocument/2006/math" xmlns:v="urn:schemas-microsoft-com:vml" xmlns:wp14="http://schemas.microsoft.com/office/word/2010/wordprocessingDrawing" xmlns:wp="http://schemas.openxmlformats.org/drawingml/2006/wordprocessingDrawing" xmlns:w10="urn:schemas-microsoft-com:office:word" xmlns:w="http://schemas.openxmlformats.org/wordprocessingml/2006/main" xmlns:w14="http://schemas.microsoft.com/office/word/2010/wordml" xmlns:w15="http://schemas.microsoft.com/office/word/2012/wordml" xmlns:wpg="http://schemas.microsoft.com/office/word/2010/wordprocessingGroup" xmlns:wpi="http://schemas.microsoft.com/office/word/2010/wordprocessingInk" xmlns:wne="http://schemas.microsoft.com/office/word/2006/wordml" xmlns:wps="http://schemas.microsoft.com/office/word/2010/wordprocessingShape" mc:Ignorable="w14 w15 wp14">
+  <w:p>
+    <w:pPr>
+      <w:pStyle w:val="Header"/>
+    </w:pPr>
   </w:p>
 </w:hdr>
 </file>
@@ -1035,7 +1067,7 @@
 </file>
 
 <file path=customXml/itemProps1.xml><?xml version="1.0" encoding="utf-8"?>
-<ds:datastoreItem xmlns:ds="http://schemas.openxmlformats.org/officeDocument/2006/customXml" ds:itemID="{5EE4B537-3919-C543-BCDE-E2D065F18F4A}">
+<ds:datastoreItem xmlns:ds="http://schemas.openxmlformats.org/officeDocument/2006/customXml" ds:itemID="{9E250257-6F29-0548-9119-56EC26A38F9C}">
   <ds:schemaRefs>
     <ds:schemaRef ds:uri="http://schemas.openxmlformats.org/officeDocument/2006/bibliography"/>
   </ds:schemaRefs>

</xml_diff>

<commit_message>
Dropped TM from Buildit logo as per latest guidance
</commit_message>
<xml_diff>
--- a/Recruitment/JobSpecs/Buildit Job Spec Template.docx
+++ b/Recruitment/JobSpecs/Buildit Job Spec Template.docx
@@ -22,6 +22,8 @@
         </w:rPr>
         <w:t>Job Title</w:t>
       </w:r>
+      <w:bookmarkStart w:id="0" w:name="_GoBack"/>
+      <w:bookmarkEnd w:id="0"/>
     </w:p>
     <w:p>
       <w:pPr>
@@ -30,8 +32,6 @@
       <w:r>
         <w:t xml:space="preserve">Location: </w:t>
       </w:r>
-      <w:bookmarkStart w:id="0" w:name="_GoBack"/>
-      <w:bookmarkEnd w:id="0"/>
     </w:p>
     <w:p>
       <w:pPr>
@@ -225,18 +225,6 @@
       <w:t>Buildit</w:t>
     </w:r>
     <w:proofErr w:type="spellEnd"/>
-    <w:r>
-      <w:rPr>
-        <w:rFonts w:ascii="Helvetica Neue" w:eastAsia="Times New Roman" w:hAnsi="Helvetica Neue" w:cs="Times New Roman"/>
-        <w:b/>
-        <w:bCs/>
-        <w:color w:val="333333"/>
-        <w:kern w:val="36"/>
-        <w:position w:val="20"/>
-        <w:vertAlign w:val="superscript"/>
-      </w:rPr>
-      <w:t>TM</w:t>
-    </w:r>
   </w:p>
 </w:hdr>
 </file>
@@ -1035,7 +1023,7 @@
 </file>
 
 <file path=customXml/itemProps1.xml><?xml version="1.0" encoding="utf-8"?>
-<ds:datastoreItem xmlns:ds="http://schemas.openxmlformats.org/officeDocument/2006/customXml" ds:itemID="{5EE4B537-3919-C543-BCDE-E2D065F18F4A}">
+<ds:datastoreItem xmlns:ds="http://schemas.openxmlformats.org/officeDocument/2006/customXml" ds:itemID="{3C667027-97F6-0A4A-9762-B99EFF9BAD04}">
   <ds:schemaRefs>
     <ds:schemaRef ds:uri="http://schemas.openxmlformats.org/officeDocument/2006/bibliography"/>
   </ds:schemaRefs>

</xml_diff>

<commit_message>
Added Buildit PNG logo and updated document styles to allow easier piecing-together in future.
</commit_message>
<xml_diff>
--- a/Recruitment/JobSpecs/Buildit Job Spec Template.docx
+++ b/Recruitment/JobSpecs/Buildit Job Spec Template.docx
@@ -4,148 +4,134 @@
   <w:body>
     <w:p>
       <w:pPr>
-        <w:spacing w:line="360" w:lineRule="auto"/>
-        <w:jc w:val="center"/>
+        <w:pStyle w:val="Title"/>
         <w:rPr>
-          <w:b/>
-          <w:sz w:val="32"/>
-          <w:szCs w:val="32"/>
-          <w:u w:val="single"/>
+          <w:lang w:val="en-GB"/>
         </w:rPr>
       </w:pPr>
       <w:r>
         <w:rPr>
-          <w:b/>
-          <w:sz w:val="32"/>
-          <w:szCs w:val="32"/>
-          <w:u w:val="single"/>
+          <w:lang w:val="en-GB"/>
         </w:rPr>
         <w:t>Job Title</w:t>
       </w:r>
-      <w:bookmarkStart w:id="0" w:name="_GoBack"/>
-      <w:bookmarkEnd w:id="0"/>
     </w:p>
     <w:p>
-      <w:pPr>
-        <w:spacing w:line="360" w:lineRule="auto"/>
-      </w:pPr>
       <w:r>
         <w:t xml:space="preserve">Location: </w:t>
       </w:r>
     </w:p>
     <w:p>
       <w:pPr>
-        <w:spacing w:line="360" w:lineRule="auto"/>
+        <w:pStyle w:val="Heading1"/>
         <w:rPr>
-          <w:b/>
-          <w:sz w:val="28"/>
-          <w:szCs w:val="28"/>
+          <w:lang w:val="en-GB"/>
         </w:rPr>
       </w:pPr>
       <w:r>
         <w:rPr>
-          <w:b/>
-          <w:sz w:val="28"/>
-          <w:szCs w:val="28"/>
+          <w:lang w:val="en-GB"/>
         </w:rPr>
-        <w:t xml:space="preserve">Why us? </w:t>
+        <w:t>Why us?</w:t>
       </w:r>
     </w:p>
     <w:p>
       <w:pPr>
-        <w:spacing w:line="360" w:lineRule="auto"/>
-      </w:pPr>
+        <w:rPr>
+          <w:lang w:val="en-GB"/>
+        </w:rPr>
+      </w:pPr>
+      <w:bookmarkStart w:id="0" w:name="_GoBack"/>
+      <w:bookmarkEnd w:id="0"/>
     </w:p>
     <w:p>
       <w:pPr>
-        <w:spacing w:line="360" w:lineRule="auto"/>
-      </w:pPr>
+        <w:rPr>
+          <w:lang w:val="en-GB"/>
+        </w:rPr>
+      </w:pPr>
+      <w:r>
+        <w:rPr>
+          <w:lang w:val="en-GB"/>
+        </w:rPr>
+        <w:br w:type="page"/>
+      </w:r>
     </w:p>
     <w:p>
       <w:pPr>
-        <w:spacing w:line="360" w:lineRule="auto"/>
-      </w:pPr>
-    </w:p>
-    <w:p>
-      <w:pPr>
-        <w:spacing w:line="360" w:lineRule="auto"/>
+        <w:pStyle w:val="Heading1"/>
         <w:rPr>
-          <w:b/>
-          <w:sz w:val="28"/>
-          <w:szCs w:val="28"/>
+          <w:lang w:val="en-GB"/>
         </w:rPr>
       </w:pPr>
       <w:r>
         <w:rPr>
-          <w:b/>
-          <w:sz w:val="28"/>
-          <w:szCs w:val="28"/>
+          <w:lang w:val="en-GB"/>
         </w:rPr>
+        <w:lastRenderedPageBreak/>
         <w:t xml:space="preserve">Why </w:t>
       </w:r>
       <w:r>
         <w:rPr>
-          <w:b/>
-          <w:sz w:val="28"/>
-          <w:szCs w:val="28"/>
+          <w:lang w:val="en-GB"/>
         </w:rPr>
         <w:t>You</w:t>
       </w:r>
       <w:r>
         <w:rPr>
-          <w:b/>
-          <w:sz w:val="28"/>
-          <w:szCs w:val="28"/>
+          <w:lang w:val="en-GB"/>
         </w:rPr>
         <w:t>?</w:t>
       </w:r>
     </w:p>
     <w:p>
       <w:pPr>
-        <w:spacing w:line="360" w:lineRule="auto"/>
-      </w:pPr>
-    </w:p>
-    <w:p>
-      <w:pPr>
-        <w:spacing w:line="360" w:lineRule="auto"/>
-      </w:pPr>
-    </w:p>
-    <w:p>
-      <w:pPr>
-        <w:spacing w:line="360" w:lineRule="auto"/>
-      </w:pPr>
-    </w:p>
-    <w:p>
-      <w:pPr>
-        <w:spacing w:line="360" w:lineRule="auto"/>
+        <w:spacing w:line="240" w:lineRule="auto"/>
         <w:rPr>
           <w:b/>
           <w:sz w:val="28"/>
           <w:szCs w:val="28"/>
+          <w:lang w:val="en-GB"/>
+        </w:rPr>
+      </w:pPr>
+      <w:r>
+        <w:rPr>
+          <w:lang w:val="en-GB"/>
+        </w:rPr>
+        <w:br w:type="page"/>
+      </w:r>
+    </w:p>
+    <w:p>
+      <w:pPr>
+        <w:pStyle w:val="Heading1"/>
+        <w:rPr>
+          <w:lang w:val="en-GB"/>
         </w:rPr>
       </w:pPr>
       <w:proofErr w:type="gramStart"/>
       <w:r>
         <w:rPr>
-          <w:b/>
-          <w:sz w:val="28"/>
-          <w:szCs w:val="28"/>
+          <w:lang w:val="en-GB"/>
         </w:rPr>
         <w:t>Finally</w:t>
       </w:r>
       <w:proofErr w:type="gramEnd"/>
       <w:r>
         <w:rPr>
-          <w:b/>
-          <w:sz w:val="28"/>
-          <w:szCs w:val="28"/>
+          <w:lang w:val="en-GB"/>
         </w:rPr>
         <w:t xml:space="preserve"> …</w:t>
       </w:r>
     </w:p>
+    <w:p>
+      <w:pPr>
+        <w:rPr>
+          <w:lang w:val="en-GB"/>
+        </w:rPr>
+      </w:pPr>
+    </w:p>
     <w:sectPr>
-      <w:headerReference w:type="default" r:id="rId7"/>
-      <w:footerReference w:type="default" r:id="rId8"/>
+      <w:headerReference w:type="default" r:id="rId8"/>
       <w:pgSz w:w="11900" w:h="16840"/>
       <w:pgMar w:top="1440" w:right="1440" w:bottom="1440" w:left="1440" w:header="708" w:footer="708" w:gutter="0"/>
       <w:cols w:space="708"/>
@@ -174,17 +160,6 @@
 </w:endnotes>
 </file>
 
-<file path=word/footer1.xml><?xml version="1.0" encoding="utf-8"?>
-<w:ftr xmlns:wpc="http://schemas.microsoft.com/office/word/2010/wordprocessingCanvas" xmlns:mo="http://schemas.microsoft.com/office/mac/office/2008/main" xmlns:mc="http://schemas.openxmlformats.org/markup-compatibility/2006" xmlns:mv="urn:schemas-microsoft-com:mac:vml" xmlns:o="urn:schemas-microsoft-com:office:office" xmlns:r="http://schemas.openxmlformats.org/officeDocument/2006/relationships" xmlns:m="http://schemas.openxmlformats.org/officeDocument/2006/math" xmlns:v="urn:schemas-microsoft-com:vml" xmlns:wp14="http://schemas.microsoft.com/office/word/2010/wordprocessingDrawing" xmlns:wp="http://schemas.openxmlformats.org/drawingml/2006/wordprocessingDrawing" xmlns:w10="urn:schemas-microsoft-com:office:word" xmlns:w="http://schemas.openxmlformats.org/wordprocessingml/2006/main" xmlns:w14="http://schemas.microsoft.com/office/word/2010/wordml" xmlns:w15="http://schemas.microsoft.com/office/word/2012/wordml" xmlns:wpg="http://schemas.microsoft.com/office/word/2010/wordprocessingGroup" xmlns:wpi="http://schemas.microsoft.com/office/word/2010/wordprocessingInk" xmlns:wne="http://schemas.microsoft.com/office/word/2006/wordml" xmlns:wps="http://schemas.microsoft.com/office/word/2010/wordprocessingShape" mc:Ignorable="w14 w15 wp14">
-  <w:p>
-    <w:pPr>
-      <w:pStyle w:val="Footer"/>
-      <w:jc w:val="center"/>
-    </w:pPr>
-  </w:p>
-</w:ftr>
-</file>
-
 <file path=word/footnotes.xml><?xml version="1.0" encoding="utf-8"?>
 <w:footnotes xmlns:wpc="http://schemas.microsoft.com/office/word/2010/wordprocessingCanvas" xmlns:mo="http://schemas.microsoft.com/office/mac/office/2008/main" xmlns:mc="http://schemas.openxmlformats.org/markup-compatibility/2006" xmlns:mv="urn:schemas-microsoft-com:mac:vml" xmlns:o="urn:schemas-microsoft-com:office:office" xmlns:r="http://schemas.openxmlformats.org/officeDocument/2006/relationships" xmlns:m="http://schemas.openxmlformats.org/officeDocument/2006/math" xmlns:v="urn:schemas-microsoft-com:vml" xmlns:wp14="http://schemas.microsoft.com/office/word/2010/wordprocessingDrawing" xmlns:wp="http://schemas.openxmlformats.org/drawingml/2006/wordprocessingDrawing" xmlns:w10="urn:schemas-microsoft-com:office:word" xmlns:w="http://schemas.openxmlformats.org/wordprocessingml/2006/main" xmlns:w14="http://schemas.microsoft.com/office/word/2010/wordml" xmlns:w15="http://schemas.microsoft.com/office/word/2012/wordml" xmlns:wpg="http://schemas.microsoft.com/office/word/2010/wordprocessingGroup" xmlns:wpi="http://schemas.microsoft.com/office/word/2010/wordprocessingInk" xmlns:wne="http://schemas.microsoft.com/office/word/2006/wordml" xmlns:wps="http://schemas.microsoft.com/office/word/2010/wordprocessingShape" mc:Ignorable="w14 w15 wp14">
   <w:footnote w:type="separator" w:id="-1">
@@ -211,22 +186,760 @@
       <w:pStyle w:val="Header"/>
       <w:jc w:val="right"/>
     </w:pPr>
-    <w:proofErr w:type="spellStart"/>
     <w:r>
       <w:rPr>
-        <w:rFonts w:ascii="Helvetica Neue" w:eastAsia="Times New Roman" w:hAnsi="Helvetica Neue" w:cs="Times New Roman"/>
-        <w:b/>
-        <w:bCs/>
-        <w:color w:val="333333"/>
-        <w:spacing w:val="-12"/>
-        <w:sz w:val="52"/>
-        <w:szCs w:val="225"/>
-      </w:rPr>
-      <w:t>Buildit</w:t>
+        <w:noProof/>
+      </w:rPr>
+      <w:drawing>
+        <wp:inline distT="0" distB="0" distL="0" distR="0" wp14:anchorId="7DB5911A" wp14:editId="58F7F213">
+          <wp:extent cx="988897" cy="298204"/>
+          <wp:effectExtent l="0" t="0" r="1905" b="6985"/>
+          <wp:docPr id="2" name="Picture 2" descr="../../../../../../Desktop/log"/>
+          <wp:cNvGraphicFramePr>
+            <a:graphicFrameLocks xmlns:a="http://schemas.openxmlformats.org/drawingml/2006/main" noChangeAspect="1"/>
+          </wp:cNvGraphicFramePr>
+          <a:graphic xmlns:a="http://schemas.openxmlformats.org/drawingml/2006/main">
+            <a:graphicData uri="http://schemas.openxmlformats.org/drawingml/2006/picture">
+              <pic:pic xmlns:pic="http://schemas.openxmlformats.org/drawingml/2006/picture">
+                <pic:nvPicPr>
+                  <pic:cNvPr id="0" name="Picture 2" descr="../../../../../../Desktop/log"/>
+                  <pic:cNvPicPr>
+                    <a:picLocks noChangeAspect="1" noChangeArrowheads="1"/>
+                  </pic:cNvPicPr>
+                </pic:nvPicPr>
+                <pic:blipFill>
+                  <a:blip r:embed="rId1">
+                    <a:extLst>
+                      <a:ext uri="{28A0092B-C50C-407E-A947-70E740481C1C}">
+                        <a14:useLocalDpi xmlns:a14="http://schemas.microsoft.com/office/drawing/2010/main" val="0"/>
+                      </a:ext>
+                    </a:extLst>
+                  </a:blip>
+                  <a:srcRect/>
+                  <a:stretch>
+                    <a:fillRect/>
+                  </a:stretch>
+                </pic:blipFill>
+                <pic:spPr bwMode="auto">
+                  <a:xfrm>
+                    <a:off x="0" y="0"/>
+                    <a:ext cx="1027096" cy="309723"/>
+                  </a:xfrm>
+                  <a:prstGeom prst="rect">
+                    <a:avLst/>
+                  </a:prstGeom>
+                  <a:noFill/>
+                  <a:ln>
+                    <a:noFill/>
+                  </a:ln>
+                </pic:spPr>
+              </pic:pic>
+            </a:graphicData>
+          </a:graphic>
+        </wp:inline>
+      </w:drawing>
     </w:r>
-    <w:proofErr w:type="spellEnd"/>
   </w:p>
 </w:hdr>
+</file>
+
+<file path=word/numbering.xml><?xml version="1.0" encoding="utf-8"?>
+<w:numbering xmlns:wpc="http://schemas.microsoft.com/office/word/2010/wordprocessingCanvas" xmlns:mo="http://schemas.microsoft.com/office/mac/office/2008/main" xmlns:mc="http://schemas.openxmlformats.org/markup-compatibility/2006" xmlns:mv="urn:schemas-microsoft-com:mac:vml" xmlns:o="urn:schemas-microsoft-com:office:office" xmlns:r="http://schemas.openxmlformats.org/officeDocument/2006/relationships" xmlns:m="http://schemas.openxmlformats.org/officeDocument/2006/math" xmlns:v="urn:schemas-microsoft-com:vml" xmlns:wp14="http://schemas.microsoft.com/office/word/2010/wordprocessingDrawing" xmlns:wp="http://schemas.openxmlformats.org/drawingml/2006/wordprocessingDrawing" xmlns:w10="urn:schemas-microsoft-com:office:word" xmlns:w="http://schemas.openxmlformats.org/wordprocessingml/2006/main" xmlns:w14="http://schemas.microsoft.com/office/word/2010/wordml" xmlns:w15="http://schemas.microsoft.com/office/word/2012/wordml" xmlns:wpg="http://schemas.microsoft.com/office/word/2010/wordprocessingGroup" xmlns:wpi="http://schemas.microsoft.com/office/word/2010/wordprocessingInk" xmlns:wne="http://schemas.microsoft.com/office/word/2006/wordml" xmlns:wps="http://schemas.microsoft.com/office/word/2010/wordprocessingShape" mc:Ignorable="w14 w15 wp14">
+  <w:abstractNum w:abstractNumId="0">
+    <w:nsid w:val="133E6D37"/>
+    <w:multiLevelType w:val="hybridMultilevel"/>
+    <w:tmpl w:val="4D566506"/>
+    <w:lvl w:ilvl="0" w:tplc="04090001">
+      <w:start w:val="1"/>
+      <w:numFmt w:val="bullet"/>
+      <w:lvlText w:val=""/>
+      <w:lvlJc w:val="left"/>
+      <w:pPr>
+        <w:ind w:left="720" w:hanging="360"/>
+      </w:pPr>
+      <w:rPr>
+        <w:rFonts w:ascii="Symbol" w:hAnsi="Symbol" w:hint="default"/>
+      </w:rPr>
+    </w:lvl>
+    <w:lvl w:ilvl="1" w:tplc="04090003" w:tentative="1">
+      <w:start w:val="1"/>
+      <w:numFmt w:val="bullet"/>
+      <w:lvlText w:val="o"/>
+      <w:lvlJc w:val="left"/>
+      <w:pPr>
+        <w:ind w:left="1440" w:hanging="360"/>
+      </w:pPr>
+      <w:rPr>
+        <w:rFonts w:ascii="Courier New" w:hAnsi="Courier New" w:cs="Courier New" w:hint="default"/>
+      </w:rPr>
+    </w:lvl>
+    <w:lvl w:ilvl="2" w:tplc="04090005" w:tentative="1">
+      <w:start w:val="1"/>
+      <w:numFmt w:val="bullet"/>
+      <w:lvlText w:val=""/>
+      <w:lvlJc w:val="left"/>
+      <w:pPr>
+        <w:ind w:left="2160" w:hanging="360"/>
+      </w:pPr>
+      <w:rPr>
+        <w:rFonts w:ascii="Wingdings" w:hAnsi="Wingdings" w:hint="default"/>
+      </w:rPr>
+    </w:lvl>
+    <w:lvl w:ilvl="3" w:tplc="04090001" w:tentative="1">
+      <w:start w:val="1"/>
+      <w:numFmt w:val="bullet"/>
+      <w:lvlText w:val=""/>
+      <w:lvlJc w:val="left"/>
+      <w:pPr>
+        <w:ind w:left="2880" w:hanging="360"/>
+      </w:pPr>
+      <w:rPr>
+        <w:rFonts w:ascii="Symbol" w:hAnsi="Symbol" w:hint="default"/>
+      </w:rPr>
+    </w:lvl>
+    <w:lvl w:ilvl="4" w:tplc="04090003" w:tentative="1">
+      <w:start w:val="1"/>
+      <w:numFmt w:val="bullet"/>
+      <w:lvlText w:val="o"/>
+      <w:lvlJc w:val="left"/>
+      <w:pPr>
+        <w:ind w:left="3600" w:hanging="360"/>
+      </w:pPr>
+      <w:rPr>
+        <w:rFonts w:ascii="Courier New" w:hAnsi="Courier New" w:cs="Courier New" w:hint="default"/>
+      </w:rPr>
+    </w:lvl>
+    <w:lvl w:ilvl="5" w:tplc="04090005" w:tentative="1">
+      <w:start w:val="1"/>
+      <w:numFmt w:val="bullet"/>
+      <w:lvlText w:val=""/>
+      <w:lvlJc w:val="left"/>
+      <w:pPr>
+        <w:ind w:left="4320" w:hanging="360"/>
+      </w:pPr>
+      <w:rPr>
+        <w:rFonts w:ascii="Wingdings" w:hAnsi="Wingdings" w:hint="default"/>
+      </w:rPr>
+    </w:lvl>
+    <w:lvl w:ilvl="6" w:tplc="04090001" w:tentative="1">
+      <w:start w:val="1"/>
+      <w:numFmt w:val="bullet"/>
+      <w:lvlText w:val=""/>
+      <w:lvlJc w:val="left"/>
+      <w:pPr>
+        <w:ind w:left="5040" w:hanging="360"/>
+      </w:pPr>
+      <w:rPr>
+        <w:rFonts w:ascii="Symbol" w:hAnsi="Symbol" w:hint="default"/>
+      </w:rPr>
+    </w:lvl>
+    <w:lvl w:ilvl="7" w:tplc="04090003" w:tentative="1">
+      <w:start w:val="1"/>
+      <w:numFmt w:val="bullet"/>
+      <w:lvlText w:val="o"/>
+      <w:lvlJc w:val="left"/>
+      <w:pPr>
+        <w:ind w:left="5760" w:hanging="360"/>
+      </w:pPr>
+      <w:rPr>
+        <w:rFonts w:ascii="Courier New" w:hAnsi="Courier New" w:cs="Courier New" w:hint="default"/>
+      </w:rPr>
+    </w:lvl>
+    <w:lvl w:ilvl="8" w:tplc="04090005" w:tentative="1">
+      <w:start w:val="1"/>
+      <w:numFmt w:val="bullet"/>
+      <w:lvlText w:val=""/>
+      <w:lvlJc w:val="left"/>
+      <w:pPr>
+        <w:ind w:left="6480" w:hanging="360"/>
+      </w:pPr>
+      <w:rPr>
+        <w:rFonts w:ascii="Wingdings" w:hAnsi="Wingdings" w:hint="default"/>
+      </w:rPr>
+    </w:lvl>
+  </w:abstractNum>
+  <w:abstractNum w:abstractNumId="1">
+    <w:nsid w:val="19D77318"/>
+    <w:multiLevelType w:val="hybridMultilevel"/>
+    <w:tmpl w:val="3FF898D8"/>
+    <w:lvl w:ilvl="0" w:tplc="2F286EB6">
+      <w:numFmt w:val="bullet"/>
+      <w:lvlText w:val=""/>
+      <w:lvlJc w:val="left"/>
+      <w:pPr>
+        <w:ind w:left="720" w:hanging="360"/>
+      </w:pPr>
+      <w:rPr>
+        <w:rFonts w:ascii="Symbol" w:eastAsiaTheme="minorHAnsi" w:hAnsi="Symbol" w:cstheme="minorBidi" w:hint="default"/>
+      </w:rPr>
+    </w:lvl>
+    <w:lvl w:ilvl="1" w:tplc="04090003" w:tentative="1">
+      <w:start w:val="1"/>
+      <w:numFmt w:val="bullet"/>
+      <w:lvlText w:val="o"/>
+      <w:lvlJc w:val="left"/>
+      <w:pPr>
+        <w:ind w:left="1440" w:hanging="360"/>
+      </w:pPr>
+      <w:rPr>
+        <w:rFonts w:ascii="Courier New" w:hAnsi="Courier New" w:cs="Courier New" w:hint="default"/>
+      </w:rPr>
+    </w:lvl>
+    <w:lvl w:ilvl="2" w:tplc="04090005" w:tentative="1">
+      <w:start w:val="1"/>
+      <w:numFmt w:val="bullet"/>
+      <w:lvlText w:val=""/>
+      <w:lvlJc w:val="left"/>
+      <w:pPr>
+        <w:ind w:left="2160" w:hanging="360"/>
+      </w:pPr>
+      <w:rPr>
+        <w:rFonts w:ascii="Wingdings" w:hAnsi="Wingdings" w:hint="default"/>
+      </w:rPr>
+    </w:lvl>
+    <w:lvl w:ilvl="3" w:tplc="04090001" w:tentative="1">
+      <w:start w:val="1"/>
+      <w:numFmt w:val="bullet"/>
+      <w:lvlText w:val=""/>
+      <w:lvlJc w:val="left"/>
+      <w:pPr>
+        <w:ind w:left="2880" w:hanging="360"/>
+      </w:pPr>
+      <w:rPr>
+        <w:rFonts w:ascii="Symbol" w:hAnsi="Symbol" w:hint="default"/>
+      </w:rPr>
+    </w:lvl>
+    <w:lvl w:ilvl="4" w:tplc="04090003" w:tentative="1">
+      <w:start w:val="1"/>
+      <w:numFmt w:val="bullet"/>
+      <w:lvlText w:val="o"/>
+      <w:lvlJc w:val="left"/>
+      <w:pPr>
+        <w:ind w:left="3600" w:hanging="360"/>
+      </w:pPr>
+      <w:rPr>
+        <w:rFonts w:ascii="Courier New" w:hAnsi="Courier New" w:cs="Courier New" w:hint="default"/>
+      </w:rPr>
+    </w:lvl>
+    <w:lvl w:ilvl="5" w:tplc="04090005" w:tentative="1">
+      <w:start w:val="1"/>
+      <w:numFmt w:val="bullet"/>
+      <w:lvlText w:val=""/>
+      <w:lvlJc w:val="left"/>
+      <w:pPr>
+        <w:ind w:left="4320" w:hanging="360"/>
+      </w:pPr>
+      <w:rPr>
+        <w:rFonts w:ascii="Wingdings" w:hAnsi="Wingdings" w:hint="default"/>
+      </w:rPr>
+    </w:lvl>
+    <w:lvl w:ilvl="6" w:tplc="04090001" w:tentative="1">
+      <w:start w:val="1"/>
+      <w:numFmt w:val="bullet"/>
+      <w:lvlText w:val=""/>
+      <w:lvlJc w:val="left"/>
+      <w:pPr>
+        <w:ind w:left="5040" w:hanging="360"/>
+      </w:pPr>
+      <w:rPr>
+        <w:rFonts w:ascii="Symbol" w:hAnsi="Symbol" w:hint="default"/>
+      </w:rPr>
+    </w:lvl>
+    <w:lvl w:ilvl="7" w:tplc="04090003" w:tentative="1">
+      <w:start w:val="1"/>
+      <w:numFmt w:val="bullet"/>
+      <w:lvlText w:val="o"/>
+      <w:lvlJc w:val="left"/>
+      <w:pPr>
+        <w:ind w:left="5760" w:hanging="360"/>
+      </w:pPr>
+      <w:rPr>
+        <w:rFonts w:ascii="Courier New" w:hAnsi="Courier New" w:cs="Courier New" w:hint="default"/>
+      </w:rPr>
+    </w:lvl>
+    <w:lvl w:ilvl="8" w:tplc="04090005" w:tentative="1">
+      <w:start w:val="1"/>
+      <w:numFmt w:val="bullet"/>
+      <w:lvlText w:val=""/>
+      <w:lvlJc w:val="left"/>
+      <w:pPr>
+        <w:ind w:left="6480" w:hanging="360"/>
+      </w:pPr>
+      <w:rPr>
+        <w:rFonts w:ascii="Wingdings" w:hAnsi="Wingdings" w:hint="default"/>
+      </w:rPr>
+    </w:lvl>
+  </w:abstractNum>
+  <w:abstractNum w:abstractNumId="2">
+    <w:nsid w:val="4F4A1E95"/>
+    <w:multiLevelType w:val="hybridMultilevel"/>
+    <w:tmpl w:val="C2886460"/>
+    <w:lvl w:ilvl="0" w:tplc="04090001">
+      <w:start w:val="1"/>
+      <w:numFmt w:val="bullet"/>
+      <w:lvlText w:val=""/>
+      <w:lvlJc w:val="left"/>
+      <w:pPr>
+        <w:ind w:left="720" w:hanging="360"/>
+      </w:pPr>
+      <w:rPr>
+        <w:rFonts w:ascii="Symbol" w:hAnsi="Symbol" w:hint="default"/>
+      </w:rPr>
+    </w:lvl>
+    <w:lvl w:ilvl="1" w:tplc="04090003" w:tentative="1">
+      <w:start w:val="1"/>
+      <w:numFmt w:val="bullet"/>
+      <w:lvlText w:val="o"/>
+      <w:lvlJc w:val="left"/>
+      <w:pPr>
+        <w:ind w:left="1440" w:hanging="360"/>
+      </w:pPr>
+      <w:rPr>
+        <w:rFonts w:ascii="Courier New" w:hAnsi="Courier New" w:cs="Courier New" w:hint="default"/>
+      </w:rPr>
+    </w:lvl>
+    <w:lvl w:ilvl="2" w:tplc="04090005" w:tentative="1">
+      <w:start w:val="1"/>
+      <w:numFmt w:val="bullet"/>
+      <w:lvlText w:val=""/>
+      <w:lvlJc w:val="left"/>
+      <w:pPr>
+        <w:ind w:left="2160" w:hanging="360"/>
+      </w:pPr>
+      <w:rPr>
+        <w:rFonts w:ascii="Wingdings" w:hAnsi="Wingdings" w:hint="default"/>
+      </w:rPr>
+    </w:lvl>
+    <w:lvl w:ilvl="3" w:tplc="04090001" w:tentative="1">
+      <w:start w:val="1"/>
+      <w:numFmt w:val="bullet"/>
+      <w:lvlText w:val=""/>
+      <w:lvlJc w:val="left"/>
+      <w:pPr>
+        <w:ind w:left="2880" w:hanging="360"/>
+      </w:pPr>
+      <w:rPr>
+        <w:rFonts w:ascii="Symbol" w:hAnsi="Symbol" w:hint="default"/>
+      </w:rPr>
+    </w:lvl>
+    <w:lvl w:ilvl="4" w:tplc="04090003" w:tentative="1">
+      <w:start w:val="1"/>
+      <w:numFmt w:val="bullet"/>
+      <w:lvlText w:val="o"/>
+      <w:lvlJc w:val="left"/>
+      <w:pPr>
+        <w:ind w:left="3600" w:hanging="360"/>
+      </w:pPr>
+      <w:rPr>
+        <w:rFonts w:ascii="Courier New" w:hAnsi="Courier New" w:cs="Courier New" w:hint="default"/>
+      </w:rPr>
+    </w:lvl>
+    <w:lvl w:ilvl="5" w:tplc="04090005" w:tentative="1">
+      <w:start w:val="1"/>
+      <w:numFmt w:val="bullet"/>
+      <w:lvlText w:val=""/>
+      <w:lvlJc w:val="left"/>
+      <w:pPr>
+        <w:ind w:left="4320" w:hanging="360"/>
+      </w:pPr>
+      <w:rPr>
+        <w:rFonts w:ascii="Wingdings" w:hAnsi="Wingdings" w:hint="default"/>
+      </w:rPr>
+    </w:lvl>
+    <w:lvl w:ilvl="6" w:tplc="04090001" w:tentative="1">
+      <w:start w:val="1"/>
+      <w:numFmt w:val="bullet"/>
+      <w:lvlText w:val=""/>
+      <w:lvlJc w:val="left"/>
+      <w:pPr>
+        <w:ind w:left="5040" w:hanging="360"/>
+      </w:pPr>
+      <w:rPr>
+        <w:rFonts w:ascii="Symbol" w:hAnsi="Symbol" w:hint="default"/>
+      </w:rPr>
+    </w:lvl>
+    <w:lvl w:ilvl="7" w:tplc="04090003" w:tentative="1">
+      <w:start w:val="1"/>
+      <w:numFmt w:val="bullet"/>
+      <w:lvlText w:val="o"/>
+      <w:lvlJc w:val="left"/>
+      <w:pPr>
+        <w:ind w:left="5760" w:hanging="360"/>
+      </w:pPr>
+      <w:rPr>
+        <w:rFonts w:ascii="Courier New" w:hAnsi="Courier New" w:cs="Courier New" w:hint="default"/>
+      </w:rPr>
+    </w:lvl>
+    <w:lvl w:ilvl="8" w:tplc="04090005" w:tentative="1">
+      <w:start w:val="1"/>
+      <w:numFmt w:val="bullet"/>
+      <w:lvlText w:val=""/>
+      <w:lvlJc w:val="left"/>
+      <w:pPr>
+        <w:ind w:left="6480" w:hanging="360"/>
+      </w:pPr>
+      <w:rPr>
+        <w:rFonts w:ascii="Wingdings" w:hAnsi="Wingdings" w:hint="default"/>
+      </w:rPr>
+    </w:lvl>
+  </w:abstractNum>
+  <w:abstractNum w:abstractNumId="3">
+    <w:nsid w:val="5BC83E6A"/>
+    <w:multiLevelType w:val="hybridMultilevel"/>
+    <w:tmpl w:val="39909212"/>
+    <w:lvl w:ilvl="0" w:tplc="04090001">
+      <w:start w:val="1"/>
+      <w:numFmt w:val="bullet"/>
+      <w:lvlText w:val=""/>
+      <w:lvlJc w:val="left"/>
+      <w:pPr>
+        <w:ind w:left="720" w:hanging="360"/>
+      </w:pPr>
+      <w:rPr>
+        <w:rFonts w:ascii="Symbol" w:hAnsi="Symbol" w:hint="default"/>
+      </w:rPr>
+    </w:lvl>
+    <w:lvl w:ilvl="1" w:tplc="04090003" w:tentative="1">
+      <w:start w:val="1"/>
+      <w:numFmt w:val="bullet"/>
+      <w:lvlText w:val="o"/>
+      <w:lvlJc w:val="left"/>
+      <w:pPr>
+        <w:ind w:left="1440" w:hanging="360"/>
+      </w:pPr>
+      <w:rPr>
+        <w:rFonts w:ascii="Courier New" w:hAnsi="Courier New" w:cs="Courier New" w:hint="default"/>
+      </w:rPr>
+    </w:lvl>
+    <w:lvl w:ilvl="2" w:tplc="04090005" w:tentative="1">
+      <w:start w:val="1"/>
+      <w:numFmt w:val="bullet"/>
+      <w:lvlText w:val=""/>
+      <w:lvlJc w:val="left"/>
+      <w:pPr>
+        <w:ind w:left="2160" w:hanging="360"/>
+      </w:pPr>
+      <w:rPr>
+        <w:rFonts w:ascii="Wingdings" w:hAnsi="Wingdings" w:hint="default"/>
+      </w:rPr>
+    </w:lvl>
+    <w:lvl w:ilvl="3" w:tplc="04090001" w:tentative="1">
+      <w:start w:val="1"/>
+      <w:numFmt w:val="bullet"/>
+      <w:lvlText w:val=""/>
+      <w:lvlJc w:val="left"/>
+      <w:pPr>
+        <w:ind w:left="2880" w:hanging="360"/>
+      </w:pPr>
+      <w:rPr>
+        <w:rFonts w:ascii="Symbol" w:hAnsi="Symbol" w:hint="default"/>
+      </w:rPr>
+    </w:lvl>
+    <w:lvl w:ilvl="4" w:tplc="04090003" w:tentative="1">
+      <w:start w:val="1"/>
+      <w:numFmt w:val="bullet"/>
+      <w:lvlText w:val="o"/>
+      <w:lvlJc w:val="left"/>
+      <w:pPr>
+        <w:ind w:left="3600" w:hanging="360"/>
+      </w:pPr>
+      <w:rPr>
+        <w:rFonts w:ascii="Courier New" w:hAnsi="Courier New" w:cs="Courier New" w:hint="default"/>
+      </w:rPr>
+    </w:lvl>
+    <w:lvl w:ilvl="5" w:tplc="04090005" w:tentative="1">
+      <w:start w:val="1"/>
+      <w:numFmt w:val="bullet"/>
+      <w:lvlText w:val=""/>
+      <w:lvlJc w:val="left"/>
+      <w:pPr>
+        <w:ind w:left="4320" w:hanging="360"/>
+      </w:pPr>
+      <w:rPr>
+        <w:rFonts w:ascii="Wingdings" w:hAnsi="Wingdings" w:hint="default"/>
+      </w:rPr>
+    </w:lvl>
+    <w:lvl w:ilvl="6" w:tplc="04090001" w:tentative="1">
+      <w:start w:val="1"/>
+      <w:numFmt w:val="bullet"/>
+      <w:lvlText w:val=""/>
+      <w:lvlJc w:val="left"/>
+      <w:pPr>
+        <w:ind w:left="5040" w:hanging="360"/>
+      </w:pPr>
+      <w:rPr>
+        <w:rFonts w:ascii="Symbol" w:hAnsi="Symbol" w:hint="default"/>
+      </w:rPr>
+    </w:lvl>
+    <w:lvl w:ilvl="7" w:tplc="04090003" w:tentative="1">
+      <w:start w:val="1"/>
+      <w:numFmt w:val="bullet"/>
+      <w:lvlText w:val="o"/>
+      <w:lvlJc w:val="left"/>
+      <w:pPr>
+        <w:ind w:left="5760" w:hanging="360"/>
+      </w:pPr>
+      <w:rPr>
+        <w:rFonts w:ascii="Courier New" w:hAnsi="Courier New" w:cs="Courier New" w:hint="default"/>
+      </w:rPr>
+    </w:lvl>
+    <w:lvl w:ilvl="8" w:tplc="04090005" w:tentative="1">
+      <w:start w:val="1"/>
+      <w:numFmt w:val="bullet"/>
+      <w:lvlText w:val=""/>
+      <w:lvlJc w:val="left"/>
+      <w:pPr>
+        <w:ind w:left="6480" w:hanging="360"/>
+      </w:pPr>
+      <w:rPr>
+        <w:rFonts w:ascii="Wingdings" w:hAnsi="Wingdings" w:hint="default"/>
+      </w:rPr>
+    </w:lvl>
+  </w:abstractNum>
+  <w:abstractNum w:abstractNumId="4">
+    <w:nsid w:val="6AF21D67"/>
+    <w:multiLevelType w:val="hybridMultilevel"/>
+    <w:tmpl w:val="5AA049DA"/>
+    <w:lvl w:ilvl="0" w:tplc="04090001">
+      <w:start w:val="1"/>
+      <w:numFmt w:val="bullet"/>
+      <w:lvlText w:val=""/>
+      <w:lvlJc w:val="left"/>
+      <w:pPr>
+        <w:ind w:left="720" w:hanging="360"/>
+      </w:pPr>
+      <w:rPr>
+        <w:rFonts w:ascii="Symbol" w:hAnsi="Symbol" w:hint="default"/>
+      </w:rPr>
+    </w:lvl>
+    <w:lvl w:ilvl="1" w:tplc="04090003" w:tentative="1">
+      <w:start w:val="1"/>
+      <w:numFmt w:val="bullet"/>
+      <w:lvlText w:val="o"/>
+      <w:lvlJc w:val="left"/>
+      <w:pPr>
+        <w:ind w:left="1440" w:hanging="360"/>
+      </w:pPr>
+      <w:rPr>
+        <w:rFonts w:ascii="Courier New" w:hAnsi="Courier New" w:cs="Courier New" w:hint="default"/>
+      </w:rPr>
+    </w:lvl>
+    <w:lvl w:ilvl="2" w:tplc="04090005" w:tentative="1">
+      <w:start w:val="1"/>
+      <w:numFmt w:val="bullet"/>
+      <w:lvlText w:val=""/>
+      <w:lvlJc w:val="left"/>
+      <w:pPr>
+        <w:ind w:left="2160" w:hanging="360"/>
+      </w:pPr>
+      <w:rPr>
+        <w:rFonts w:ascii="Wingdings" w:hAnsi="Wingdings" w:hint="default"/>
+      </w:rPr>
+    </w:lvl>
+    <w:lvl w:ilvl="3" w:tplc="04090001" w:tentative="1">
+      <w:start w:val="1"/>
+      <w:numFmt w:val="bullet"/>
+      <w:lvlText w:val=""/>
+      <w:lvlJc w:val="left"/>
+      <w:pPr>
+        <w:ind w:left="2880" w:hanging="360"/>
+      </w:pPr>
+      <w:rPr>
+        <w:rFonts w:ascii="Symbol" w:hAnsi="Symbol" w:hint="default"/>
+      </w:rPr>
+    </w:lvl>
+    <w:lvl w:ilvl="4" w:tplc="04090003" w:tentative="1">
+      <w:start w:val="1"/>
+      <w:numFmt w:val="bullet"/>
+      <w:lvlText w:val="o"/>
+      <w:lvlJc w:val="left"/>
+      <w:pPr>
+        <w:ind w:left="3600" w:hanging="360"/>
+      </w:pPr>
+      <w:rPr>
+        <w:rFonts w:ascii="Courier New" w:hAnsi="Courier New" w:cs="Courier New" w:hint="default"/>
+      </w:rPr>
+    </w:lvl>
+    <w:lvl w:ilvl="5" w:tplc="04090005" w:tentative="1">
+      <w:start w:val="1"/>
+      <w:numFmt w:val="bullet"/>
+      <w:lvlText w:val=""/>
+      <w:lvlJc w:val="left"/>
+      <w:pPr>
+        <w:ind w:left="4320" w:hanging="360"/>
+      </w:pPr>
+      <w:rPr>
+        <w:rFonts w:ascii="Wingdings" w:hAnsi="Wingdings" w:hint="default"/>
+      </w:rPr>
+    </w:lvl>
+    <w:lvl w:ilvl="6" w:tplc="04090001" w:tentative="1">
+      <w:start w:val="1"/>
+      <w:numFmt w:val="bullet"/>
+      <w:lvlText w:val=""/>
+      <w:lvlJc w:val="left"/>
+      <w:pPr>
+        <w:ind w:left="5040" w:hanging="360"/>
+      </w:pPr>
+      <w:rPr>
+        <w:rFonts w:ascii="Symbol" w:hAnsi="Symbol" w:hint="default"/>
+      </w:rPr>
+    </w:lvl>
+    <w:lvl w:ilvl="7" w:tplc="04090003" w:tentative="1">
+      <w:start w:val="1"/>
+      <w:numFmt w:val="bullet"/>
+      <w:lvlText w:val="o"/>
+      <w:lvlJc w:val="left"/>
+      <w:pPr>
+        <w:ind w:left="5760" w:hanging="360"/>
+      </w:pPr>
+      <w:rPr>
+        <w:rFonts w:ascii="Courier New" w:hAnsi="Courier New" w:cs="Courier New" w:hint="default"/>
+      </w:rPr>
+    </w:lvl>
+    <w:lvl w:ilvl="8" w:tplc="04090005" w:tentative="1">
+      <w:start w:val="1"/>
+      <w:numFmt w:val="bullet"/>
+      <w:lvlText w:val=""/>
+      <w:lvlJc w:val="left"/>
+      <w:pPr>
+        <w:ind w:left="6480" w:hanging="360"/>
+      </w:pPr>
+      <w:rPr>
+        <w:rFonts w:ascii="Wingdings" w:hAnsi="Wingdings" w:hint="default"/>
+      </w:rPr>
+    </w:lvl>
+  </w:abstractNum>
+  <w:abstractNum w:abstractNumId="5">
+    <w:nsid w:val="7F17785E"/>
+    <w:multiLevelType w:val="hybridMultilevel"/>
+    <w:tmpl w:val="B394AB3A"/>
+    <w:lvl w:ilvl="0" w:tplc="2F286EB6">
+      <w:numFmt w:val="bullet"/>
+      <w:lvlText w:val=""/>
+      <w:lvlJc w:val="left"/>
+      <w:pPr>
+        <w:ind w:left="720" w:hanging="360"/>
+      </w:pPr>
+      <w:rPr>
+        <w:rFonts w:ascii="Symbol" w:eastAsiaTheme="minorHAnsi" w:hAnsi="Symbol" w:cstheme="minorBidi" w:hint="default"/>
+      </w:rPr>
+    </w:lvl>
+    <w:lvl w:ilvl="1" w:tplc="04090003" w:tentative="1">
+      <w:start w:val="1"/>
+      <w:numFmt w:val="bullet"/>
+      <w:lvlText w:val="o"/>
+      <w:lvlJc w:val="left"/>
+      <w:pPr>
+        <w:ind w:left="1440" w:hanging="360"/>
+      </w:pPr>
+      <w:rPr>
+        <w:rFonts w:ascii="Courier New" w:hAnsi="Courier New" w:cs="Courier New" w:hint="default"/>
+      </w:rPr>
+    </w:lvl>
+    <w:lvl w:ilvl="2" w:tplc="04090005" w:tentative="1">
+      <w:start w:val="1"/>
+      <w:numFmt w:val="bullet"/>
+      <w:lvlText w:val=""/>
+      <w:lvlJc w:val="left"/>
+      <w:pPr>
+        <w:ind w:left="2160" w:hanging="360"/>
+      </w:pPr>
+      <w:rPr>
+        <w:rFonts w:ascii="Wingdings" w:hAnsi="Wingdings" w:hint="default"/>
+      </w:rPr>
+    </w:lvl>
+    <w:lvl w:ilvl="3" w:tplc="04090001" w:tentative="1">
+      <w:start w:val="1"/>
+      <w:numFmt w:val="bullet"/>
+      <w:lvlText w:val=""/>
+      <w:lvlJc w:val="left"/>
+      <w:pPr>
+        <w:ind w:left="2880" w:hanging="360"/>
+      </w:pPr>
+      <w:rPr>
+        <w:rFonts w:ascii="Symbol" w:hAnsi="Symbol" w:hint="default"/>
+      </w:rPr>
+    </w:lvl>
+    <w:lvl w:ilvl="4" w:tplc="04090003" w:tentative="1">
+      <w:start w:val="1"/>
+      <w:numFmt w:val="bullet"/>
+      <w:lvlText w:val="o"/>
+      <w:lvlJc w:val="left"/>
+      <w:pPr>
+        <w:ind w:left="3600" w:hanging="360"/>
+      </w:pPr>
+      <w:rPr>
+        <w:rFonts w:ascii="Courier New" w:hAnsi="Courier New" w:cs="Courier New" w:hint="default"/>
+      </w:rPr>
+    </w:lvl>
+    <w:lvl w:ilvl="5" w:tplc="04090005" w:tentative="1">
+      <w:start w:val="1"/>
+      <w:numFmt w:val="bullet"/>
+      <w:lvlText w:val=""/>
+      <w:lvlJc w:val="left"/>
+      <w:pPr>
+        <w:ind w:left="4320" w:hanging="360"/>
+      </w:pPr>
+      <w:rPr>
+        <w:rFonts w:ascii="Wingdings" w:hAnsi="Wingdings" w:hint="default"/>
+      </w:rPr>
+    </w:lvl>
+    <w:lvl w:ilvl="6" w:tplc="04090001" w:tentative="1">
+      <w:start w:val="1"/>
+      <w:numFmt w:val="bullet"/>
+      <w:lvlText w:val=""/>
+      <w:lvlJc w:val="left"/>
+      <w:pPr>
+        <w:ind w:left="5040" w:hanging="360"/>
+      </w:pPr>
+      <w:rPr>
+        <w:rFonts w:ascii="Symbol" w:hAnsi="Symbol" w:hint="default"/>
+      </w:rPr>
+    </w:lvl>
+    <w:lvl w:ilvl="7" w:tplc="04090003" w:tentative="1">
+      <w:start w:val="1"/>
+      <w:numFmt w:val="bullet"/>
+      <w:lvlText w:val="o"/>
+      <w:lvlJc w:val="left"/>
+      <w:pPr>
+        <w:ind w:left="5760" w:hanging="360"/>
+      </w:pPr>
+      <w:rPr>
+        <w:rFonts w:ascii="Courier New" w:hAnsi="Courier New" w:cs="Courier New" w:hint="default"/>
+      </w:rPr>
+    </w:lvl>
+    <w:lvl w:ilvl="8" w:tplc="04090005" w:tentative="1">
+      <w:start w:val="1"/>
+      <w:numFmt w:val="bullet"/>
+      <w:lvlText w:val=""/>
+      <w:lvlJc w:val="left"/>
+      <w:pPr>
+        <w:ind w:left="6480" w:hanging="360"/>
+      </w:pPr>
+      <w:rPr>
+        <w:rFonts w:ascii="Wingdings" w:hAnsi="Wingdings" w:hint="default"/>
+      </w:rPr>
+    </w:lvl>
+  </w:abstractNum>
+  <w:num w:numId="1">
+    <w:abstractNumId w:val="0"/>
+  </w:num>
+  <w:num w:numId="2">
+    <w:abstractNumId w:val="2"/>
+  </w:num>
+  <w:num w:numId="3">
+    <w:abstractNumId w:val="4"/>
+  </w:num>
+  <w:num w:numId="4">
+    <w:abstractNumId w:val="3"/>
+  </w:num>
+  <w:num w:numId="5">
+    <w:abstractNumId w:val="5"/>
+  </w:num>
+  <w:num w:numId="6">
+    <w:abstractNumId w:val="1"/>
+  </w:num>
+</w:numbering>
 </file>
 
 <file path=word/styles.xml><?xml version="1.0" encoding="utf-8"?>
@@ -627,6 +1340,10 @@
   <w:style w:type="paragraph" w:default="1" w:styleId="Normal">
     <w:name w:val="Normal"/>
     <w:qFormat/>
+    <w:rsid w:val="00980949"/>
+    <w:pPr>
+      <w:spacing w:line="360" w:lineRule="auto"/>
+    </w:pPr>
   </w:style>
   <w:style w:type="paragraph" w:styleId="Heading1">
     <w:name w:val="heading 1"/>
@@ -635,24 +1352,35 @@
     <w:link w:val="Heading1Char"/>
     <w:uiPriority w:val="9"/>
     <w:qFormat/>
-    <w:rsid w:val="00F53434"/>
+    <w:rsid w:val="00980949"/>
     <w:pPr>
-      <w:keepNext/>
-      <w:keepLines/>
-      <w:spacing w:before="240"/>
       <w:outlineLvl w:val="0"/>
     </w:pPr>
     <w:rPr>
-      <w:rFonts w:asciiTheme="majorHAnsi" w:eastAsiaTheme="majorEastAsia" w:hAnsiTheme="majorHAnsi" w:cstheme="majorBidi"/>
-      <w:color w:val="2E74B5" w:themeColor="accent1" w:themeShade="BF"/>
-      <w:sz w:val="32"/>
-      <w:szCs w:val="32"/>
+      <w:b/>
+      <w:sz w:val="28"/>
+      <w:szCs w:val="28"/>
+    </w:rPr>
+  </w:style>
+  <w:style w:type="paragraph" w:styleId="Heading2">
+    <w:name w:val="heading 2"/>
+    <w:basedOn w:val="Normal"/>
+    <w:next w:val="Normal"/>
+    <w:link w:val="Heading2Char"/>
+    <w:uiPriority w:val="9"/>
+    <w:unhideWhenUsed/>
+    <w:qFormat/>
+    <w:rsid w:val="00980949"/>
+    <w:pPr>
+      <w:outlineLvl w:val="1"/>
+    </w:pPr>
+    <w:rPr>
+      <w:b/>
     </w:rPr>
   </w:style>
   <w:style w:type="character" w:default="1" w:styleId="DefaultParagraphFont">
     <w:name w:val="Default Paragraph Font"/>
     <w:uiPriority w:val="1"/>
-    <w:semiHidden/>
     <w:unhideWhenUsed/>
   </w:style>
   <w:style w:type="table" w:default="1" w:styleId="TableNormal">
@@ -746,12 +1474,63 @@
     <w:basedOn w:val="DefaultParagraphFont"/>
     <w:link w:val="Heading1"/>
     <w:uiPriority w:val="9"/>
-    <w:rsid w:val="00F53434"/>
+    <w:rsid w:val="00980949"/>
     <w:rPr>
-      <w:rFonts w:asciiTheme="majorHAnsi" w:eastAsiaTheme="majorEastAsia" w:hAnsiTheme="majorHAnsi" w:cstheme="majorBidi"/>
-      <w:color w:val="2E74B5" w:themeColor="accent1" w:themeShade="BF"/>
+      <w:b/>
+      <w:sz w:val="28"/>
+      <w:szCs w:val="28"/>
+    </w:rPr>
+  </w:style>
+  <w:style w:type="paragraph" w:styleId="ListParagraph">
+    <w:name w:val="List Paragraph"/>
+    <w:basedOn w:val="Normal"/>
+    <w:uiPriority w:val="34"/>
+    <w:qFormat/>
+    <w:rsid w:val="00980949"/>
+    <w:pPr>
+      <w:ind w:left="720"/>
+      <w:contextualSpacing/>
+    </w:pPr>
+  </w:style>
+  <w:style w:type="paragraph" w:styleId="Title">
+    <w:name w:val="Title"/>
+    <w:basedOn w:val="Normal"/>
+    <w:next w:val="Normal"/>
+    <w:link w:val="TitleChar"/>
+    <w:uiPriority w:val="10"/>
+    <w:qFormat/>
+    <w:rsid w:val="00980949"/>
+    <w:pPr>
+      <w:jc w:val="center"/>
+    </w:pPr>
+    <w:rPr>
+      <w:b/>
       <w:sz w:val="32"/>
       <w:szCs w:val="32"/>
+      <w:u w:val="single"/>
+    </w:rPr>
+  </w:style>
+  <w:style w:type="character" w:customStyle="1" w:styleId="TitleChar">
+    <w:name w:val="Title Char"/>
+    <w:basedOn w:val="DefaultParagraphFont"/>
+    <w:link w:val="Title"/>
+    <w:uiPriority w:val="10"/>
+    <w:rsid w:val="00980949"/>
+    <w:rPr>
+      <w:b/>
+      <w:sz w:val="32"/>
+      <w:szCs w:val="32"/>
+      <w:u w:val="single"/>
+    </w:rPr>
+  </w:style>
+  <w:style w:type="character" w:customStyle="1" w:styleId="Heading2Char">
+    <w:name w:val="Heading 2 Char"/>
+    <w:basedOn w:val="DefaultParagraphFont"/>
+    <w:link w:val="Heading2"/>
+    <w:uiPriority w:val="9"/>
+    <w:rsid w:val="00980949"/>
+    <w:rPr>
+      <w:b/>
     </w:rPr>
   </w:style>
 </w:styles>
@@ -1023,7 +1802,7 @@
 </file>
 
 <file path=customXml/itemProps1.xml><?xml version="1.0" encoding="utf-8"?>
-<ds:datastoreItem xmlns:ds="http://schemas.openxmlformats.org/officeDocument/2006/customXml" ds:itemID="{3C667027-97F6-0A4A-9762-B99EFF9BAD04}">
+<ds:datastoreItem xmlns:ds="http://schemas.openxmlformats.org/officeDocument/2006/customXml" ds:itemID="{C42B2B2E-C8CB-F44B-91B2-FEF47E9EA68E}">
   <ds:schemaRefs>
     <ds:schemaRef ds:uri="http://schemas.openxmlformats.org/officeDocument/2006/bibliography"/>
   </ds:schemaRefs>

</xml_diff>